<commit_message>
readme link na apk
</commit_message>
<xml_diff>
--- a/dokumentacija.docx
+++ b/dokumentacija.docx
@@ -214,14 +214,29 @@
           <w:color w:val="5A5A5A"/>
           <w:sz w:val="48"/>
         </w:rPr>
-        <w:t xml:space="preserve"> : CryptoTracker</w:t>
-      </w:r>
+        <w:t xml:space="preserve"> : </w:t>
+      </w:r>
+      <w:hyperlink r:id="rId8" w:history="1">
+        <w:r>
+          <w:rPr>
+            <w:rStyle w:val="Hyperlink"/>
+            <w:sz w:val="48"/>
+          </w:rPr>
+          <w:t>CryptoTracker</w:t>
+        </w:r>
+      </w:hyperlink>
     </w:p>
     <w:p>
       <w:pPr>
         <w:spacing w:after="157" w:line="256" w:lineRule="auto"/>
         <w:ind w:left="0" w:firstLine="0"/>
       </w:pPr>
+      <w:r>
+        <w:rPr>
+          <w:sz w:val="22"/>
+        </w:rPr>
+        <w:t xml:space="preserve"> </w:t>
+      </w:r>
       <w:r>
         <w:rPr>
           <w:sz w:val="22"/>
@@ -660,7 +675,7 @@
         <w:spacing w:after="0" w:line="256" w:lineRule="auto"/>
         <w:ind w:left="11" w:right="7"/>
       </w:pPr>
-      <w:hyperlink r:id="rId8" w:history="1">
+      <w:hyperlink r:id="rId9" w:history="1">
         <w:r>
           <w:rPr>
             <w:rStyle w:val="Hyperlink"/>
@@ -772,7 +787,7 @@
       <w:r>
         <w:t xml:space="preserve"> </w:t>
       </w:r>
-      <w:hyperlink r:id="rId9" w:history="1">
+      <w:hyperlink r:id="rId10" w:history="1">
         <w:r>
           <w:rPr>
             <w:rStyle w:val="Hyperlink"/>
@@ -789,7 +804,7 @@
       <w:r>
         <w:t xml:space="preserve"> </w:t>
       </w:r>
-      <w:hyperlink r:id="rId10" w:history="1">
+      <w:hyperlink r:id="rId11" w:history="1">
         <w:r>
           <w:rPr>
             <w:rStyle w:val="Hyperlink"/>
@@ -1204,7 +1219,7 @@
       <w:r>
         <w:t xml:space="preserve">bez da moraju proučavati što je i kako radi blokchain i pojedina kriptovaluta. Za uvođenje naše aplikacije potrebni su nam neki vanjski servisi kao što je </w:t>
       </w:r>
-      <w:hyperlink r:id="rId11" w:history="1">
+      <w:hyperlink r:id="rId12" w:history="1">
         <w:r>
           <w:rPr>
             <w:rStyle w:val="Hyperlink"/>
@@ -1215,7 +1230,7 @@
       <w:r>
         <w:t xml:space="preserve"> za implementaciju grafikona uživo, pomoću kojeg imamo grafički prikaz kretanja cijene u raznim vremenskim periodima, kao i servis </w:t>
       </w:r>
-      <w:hyperlink r:id="rId12" w:history="1">
+      <w:hyperlink r:id="rId13" w:history="1">
         <w:r>
           <w:rPr>
             <w:rStyle w:val="Hyperlink"/>
@@ -1358,7 +1373,7 @@
                           </pic:cNvPicPr>
                         </pic:nvPicPr>
                         <pic:blipFill>
-                          <a:blip r:embed="rId13">
+                          <a:blip r:embed="rId14">
                             <a:extLst>
                               <a:ext uri="{28A0092B-C50C-407E-A947-70E740481C1C}">
                                 <a14:useLocalDpi xmlns:a14="http://schemas.microsoft.com/office/drawing/2010/main" val="0"/>
@@ -1460,7 +1475,7 @@
                   <o:lock v:ext="edit" aspectratio="t"/>
                 </v:shapetype>
                 <v:shape id="Picture 19" o:spid="_x0000_s1028" type="#_x0000_t75" alt="Graphical user interface, chart&#10;&#10;Description automatically generated" style="position:absolute;width:59436;height:30670;visibility:visible;mso-wrap-style:square" o:gfxdata="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">
-                  <v:imagedata r:id="rId14" o:title="Graphical user interface, chart&#10;&#10;Description automatically generated"/>
+                  <v:imagedata r:id="rId15" o:title="Graphical user interface, chart&#10;&#10;Description automatically generated"/>
                 </v:shape>
                 <w10:wrap anchorx="margin"/>
               </v:group>
@@ -2612,7 +2627,7 @@
                             </pic:cNvPicPr>
                           </pic:nvPicPr>
                           <pic:blipFill>
-                            <a:blip r:embed="rId15" cstate="print">
+                            <a:blip r:embed="rId16" cstate="print">
                               <a:extLst>
                                 <a:ext uri="{28A0092B-C50C-407E-A947-70E740481C1C}">
                                   <a14:useLocalDpi xmlns:a14="http://schemas.microsoft.com/office/drawing/2010/main" val="0"/>
@@ -2726,7 +2741,7 @@
                             </pic:cNvPicPr>
                           </pic:nvPicPr>
                           <pic:blipFill>
-                            <a:blip r:embed="rId16">
+                            <a:blip r:embed="rId17">
                               <a:extLst>
                                 <a:ext uri="{28A0092B-C50C-407E-A947-70E740481C1C}">
                                   <a14:useLocalDpi xmlns:a14="http://schemas.microsoft.com/office/drawing/2010/main" val="0"/>
@@ -2847,7 +2862,7 @@
                             </pic:cNvPicPr>
                           </pic:nvPicPr>
                           <pic:blipFill>
-                            <a:blip r:embed="rId17" cstate="print">
+                            <a:blip r:embed="rId18" cstate="print">
                               <a:extLst>
                                 <a:ext uri="{28A0092B-C50C-407E-A947-70E740481C1C}">
                                   <a14:useLocalDpi xmlns:a14="http://schemas.microsoft.com/office/drawing/2010/main" val="0"/>
@@ -2989,7 +3004,7 @@
                             </pic:cNvPicPr>
                           </pic:nvPicPr>
                           <pic:blipFill>
-                            <a:blip r:embed="rId18">
+                            <a:blip r:embed="rId19">
                               <a:extLst>
                                 <a:ext uri="{28A0092B-C50C-407E-A947-70E740481C1C}">
                                   <a14:useLocalDpi xmlns:a14="http://schemas.microsoft.com/office/drawing/2010/main" val="0"/>
@@ -3116,7 +3131,7 @@
               <v:group w14:anchorId="13F99A97" id="Group 22" o:spid="_x0000_s1029" style="position:absolute;left:0;text-align:left;margin-left:0;margin-top:-30pt;width:526.85pt;height:707.85pt;z-index:251666432;mso-position-horizontal:center;mso-position-horizontal-relative:margin" coordsize="66909,89896" o:gfxdata="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">
                 <v:group id="Group 15" o:spid="_x0000_s1030" style="position:absolute;left:190;width:22479;height:39795" coordsize="22479,39795" o:gfxdata="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">
                   <v:shape id="Picture 2" o:spid="_x0000_s1031" type="#_x0000_t75" style="position:absolute;width:22479;height:33324;visibility:visible;mso-wrap-style:square" o:gfxdata="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">
-                    <v:imagedata r:id="rId19" o:title=""/>
+                    <v:imagedata r:id="rId20" o:title=""/>
                   </v:shape>
                   <v:shape id="Text Box 2" o:spid="_x0000_s1032" type="#_x0000_t202" style="position:absolute;left:3429;top:33432;width:15430;height:6363;visibility:visible;mso-wrap-style:square;v-text-anchor:top" o:gfxdata="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" stroked="f">
                     <v:textbox style="mso-fit-shape-to-text:t">
@@ -3164,7 +3179,7 @@
                 </v:group>
                 <v:group id="Group 16" o:spid="_x0000_s1033" style="position:absolute;left:27241;top:285;width:39624;height:39415" coordsize="39624,39414" o:gfxdata="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">
                   <v:shape id="Picture 3" o:spid="_x0000_s1034" type="#_x0000_t75" style="position:absolute;width:39624;height:33070;visibility:visible;mso-wrap-style:square" o:gfxdata="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">
-                    <v:imagedata r:id="rId20" o:title=""/>
+                    <v:imagedata r:id="rId21" o:title=""/>
                   </v:shape>
                   <v:shape id="Text Box 2" o:spid="_x0000_s1035" type="#_x0000_t202" style="position:absolute;left:12096;top:33051;width:15431;height:6363;visibility:visible;mso-wrap-style:square;v-text-anchor:top" o:gfxdata="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" stroked="f">
                     <v:textbox style="mso-fit-shape-to-text:t">
@@ -3219,7 +3234,7 @@
                 </v:group>
                 <v:group id="Group 14" o:spid="_x0000_s1036" style="position:absolute;top:50101;width:22339;height:39605" coordsize="22339,39604" o:gfxdata="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">
                   <v:shape id="Picture 5" o:spid="_x0000_s1037" type="#_x0000_t75" style="position:absolute;width:22339;height:33134;visibility:visible;mso-wrap-style:square" o:gfxdata="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">
-                    <v:imagedata r:id="rId21" o:title=""/>
+                    <v:imagedata r:id="rId22" o:title=""/>
                   </v:shape>
                   <v:shape id="Text Box 2" o:spid="_x0000_s1038" type="#_x0000_t202" style="position:absolute;left:3429;top:33242;width:15430;height:6362;visibility:visible;mso-wrap-style:square;v-text-anchor:top" o:gfxdata="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" stroked="f">
                     <v:textbox style="mso-fit-shape-to-text:t">
@@ -3295,7 +3310,7 @@
                 </v:group>
                 <v:group id="Group 13" o:spid="_x0000_s1039" style="position:absolute;left:27051;top:50292;width:39858;height:39604" coordsize="39858,39604" o:gfxdata="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">
                   <v:shape id="Picture 6" o:spid="_x0000_s1040" type="#_x0000_t75" alt="Graphical user interface, application&#10;&#10;Description automatically generated" style="position:absolute;width:39858;height:33147;visibility:visible;mso-wrap-style:square" o:gfxdata="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">
-                    <v:imagedata r:id="rId22" o:title="Graphical user interface, application&#10;&#10;Description automatically generated"/>
+                    <v:imagedata r:id="rId23" o:title="Graphical user interface, application&#10;&#10;Description automatically generated"/>
                   </v:shape>
                   <v:shape id="Text Box 2" o:spid="_x0000_s1041" type="#_x0000_t202" style="position:absolute;left:12382;top:33242;width:15431;height:6362;visibility:visible;mso-wrap-style:square;v-text-anchor:top" o:gfxdata="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" stroked="f">
                     <v:textbox style="mso-fit-shape-to-text:t">
@@ -3658,7 +3673,7 @@
         <w:lastRenderedPageBreak/>
         <w:t xml:space="preserve">Također, za izradu dijela aplikacije na kojem se nalaze vijesti koristilo smo nešto drugačiji dizan nego u prototipu iz razloga što smo postavili da se vijesti povlače direktno sa </w:t>
       </w:r>
-      <w:hyperlink r:id="rId23" w:history="1">
+      <w:hyperlink r:id="rId24" w:history="1">
         <w:r>
           <w:rPr>
             <w:rStyle w:val="Hyperlink"/>
@@ -3721,7 +3736,7 @@
                           </pic:cNvPicPr>
                         </pic:nvPicPr>
                         <pic:blipFill>
-                          <a:blip r:embed="rId24" cstate="print">
+                          <a:blip r:embed="rId25" cstate="print">
                             <a:extLst>
                               <a:ext uri="{28A0092B-C50C-407E-A947-70E740481C1C}">
                                 <a14:useLocalDpi xmlns:a14="http://schemas.microsoft.com/office/drawing/2010/main" val="0"/>
@@ -3853,7 +3868,7 @@
             <w:pict>
               <v:group w14:anchorId="1C8F8E8A" id="Group 17" o:spid="_x0000_s1042" style="position:absolute;left:0;text-align:left;margin-left:-27.75pt;margin-top:132.3pt;width:176.4pt;height:331.15pt;z-index:251670528" coordsize="22402,42056" o:gfxdata="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">
                 <v:shape id="Picture 9" o:spid="_x0000_s1043" type="#_x0000_t75" style="position:absolute;width:22402;height:33229;visibility:visible;mso-wrap-style:square" o:gfxdata="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">
-                  <v:imagedata r:id="rId25" o:title=""/>
+                  <v:imagedata r:id="rId26" o:title=""/>
                 </v:shape>
                 <v:shape id="Text Box 2" o:spid="_x0000_s1044" type="#_x0000_t202" style="position:absolute;left:3238;top:33909;width:15431;height:8147;visibility:visible;mso-wrap-style:square;v-text-anchor:top" o:gfxdata="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" stroked="f">
                   <v:textbox style="mso-fit-shape-to-text:t">
@@ -3972,7 +3987,7 @@
                           </pic:cNvPicPr>
                         </pic:nvPicPr>
                         <pic:blipFill>
-                          <a:blip r:embed="rId26" cstate="print">
+                          <a:blip r:embed="rId27" cstate="print">
                             <a:extLst>
                               <a:ext uri="{28A0092B-C50C-407E-A947-70E740481C1C}">
                                 <a14:useLocalDpi xmlns:a14="http://schemas.microsoft.com/office/drawing/2010/main" val="0"/>
@@ -4083,7 +4098,7 @@
             <w:pict>
               <v:group w14:anchorId="64DEAEE7" id="Group 18" o:spid="_x0000_s1045" style="position:absolute;left:0;text-align:left;margin-left:240pt;margin-top:249pt;width:350.7pt;height:322.35pt;z-index:251674624;mso-position-horizontal-relative:page;mso-position-vertical-relative:page" coordsize="44538,40938" o:gfxdata="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">
                 <v:shape id="Picture 11" o:spid="_x0000_s1046" type="#_x0000_t75" style="position:absolute;width:44538;height:33337;visibility:visible;mso-wrap-style:square" o:gfxdata="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">
-                  <v:imagedata r:id="rId27" o:title=""/>
+                  <v:imagedata r:id="rId28" o:title=""/>
                 </v:shape>
                 <v:shape id="Text Box 2" o:spid="_x0000_s1047" type="#_x0000_t202" style="position:absolute;left:12763;top:34575;width:15431;height:6363;visibility:visible;mso-wrap-style:square;v-text-anchor:top" o:gfxdata="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" stroked="f">
                   <v:textbox style="mso-fit-shape-to-text:t">
@@ -4280,7 +4295,7 @@
         <w:tab/>
         <w:t xml:space="preserve">Za izradu dizajna početne stranice, animirane pozadine kada se pokrene aplikacija, koristili smo komponentu pod nazivom </w:t>
       </w:r>
-      <w:hyperlink r:id="rId28" w:history="1">
+      <w:hyperlink r:id="rId29" w:history="1">
         <w:r>
           <w:rPr>
             <w:rStyle w:val="Hyperlink"/>
@@ -4321,7 +4336,7 @@
         </w:rPr>
         <w:t xml:space="preserve">te smo je uredili kako bi dobili željenu boju i brzinu kretanja. Za implementaciju ostalog dizajna prventsveno smo koristili </w:t>
       </w:r>
-      <w:hyperlink r:id="rId29" w:history="1">
+      <w:hyperlink r:id="rId30" w:history="1">
         <w:r>
           <w:rPr>
             <w:rStyle w:val="Hyperlink"/>
@@ -4336,7 +4351,7 @@
         </w:rPr>
         <w:t xml:space="preserve">, te za ikone smo koristili </w:t>
       </w:r>
-      <w:hyperlink r:id="rId30" w:history="1">
+      <w:hyperlink r:id="rId31" w:history="1">
         <w:r>
           <w:rPr>
             <w:rStyle w:val="Hyperlink"/>
@@ -4821,65 +4836,51 @@
           <w:szCs w:val="72"/>
         </w:rPr>
         <w:lastRenderedPageBreak/>
-        <w:t>5</w:t>
-      </w:r>
-      <w:r>
+        <w:t>5. Korisničke upute</w:t>
+      </w:r>
+    </w:p>
+    <w:p>
+      <w:pPr>
+        <w:spacing w:after="0" w:line="256" w:lineRule="auto"/>
+        <w:ind w:left="11" w:right="7"/>
+        <w:jc w:val="center"/>
         <w:rPr>
           <w:sz w:val="72"/>
           <w:szCs w:val="72"/>
         </w:rPr>
-        <w:t xml:space="preserve">. </w:t>
-      </w:r>
-      <w:r>
+      </w:pPr>
+    </w:p>
+    <w:p>
+      <w:pPr>
+        <w:spacing w:after="0" w:line="256" w:lineRule="auto"/>
+        <w:ind w:left="11" w:right="7"/>
+        <w:rPr>
+          <w:szCs w:val="28"/>
+        </w:rPr>
+      </w:pPr>
+      <w:r>
+        <w:rPr>
+          <w:szCs w:val="28"/>
+        </w:rPr>
+        <w:tab/>
+      </w:r>
+      <w:r>
+        <w:rPr>
+          <w:szCs w:val="28"/>
+        </w:rPr>
+        <w:tab/>
+        <w:t>U ovom dijelu dokumentacije predstaviti ćemo korisničke upute za korištenje aplikacije CryptoTracker, te kako najlakše napraviti i postaviti korisnički račun.</w:t>
+      </w:r>
+    </w:p>
+    <w:p>
+      <w:pPr>
+        <w:spacing w:after="0" w:line="256" w:lineRule="auto"/>
+        <w:ind w:left="11" w:right="7"/>
+        <w:jc w:val="center"/>
         <w:rPr>
           <w:sz w:val="72"/>
           <w:szCs w:val="72"/>
         </w:rPr>
-        <w:t>Korisničke upute</w:t>
-      </w:r>
-    </w:p>
-    <w:p>
-      <w:pPr>
-        <w:spacing w:after="0" w:line="256" w:lineRule="auto"/>
-        <w:ind w:left="11" w:right="7"/>
-        <w:jc w:val="center"/>
-        <w:rPr>
-          <w:sz w:val="72"/>
-          <w:szCs w:val="72"/>
-        </w:rPr>
-      </w:pPr>
-    </w:p>
-    <w:p>
-      <w:pPr>
-        <w:spacing w:after="0" w:line="256" w:lineRule="auto"/>
-        <w:ind w:left="11" w:right="7"/>
-        <w:rPr>
-          <w:szCs w:val="28"/>
-        </w:rPr>
-      </w:pPr>
-      <w:r>
-        <w:rPr>
-          <w:szCs w:val="28"/>
-        </w:rPr>
-        <w:tab/>
-      </w:r>
-      <w:r>
-        <w:rPr>
-          <w:szCs w:val="28"/>
-        </w:rPr>
-        <w:tab/>
-        <w:t>U ovom dijelu dokumentacije predstaviti ćemo korisničke upute za korištenje aplikacije CryptoTracker, te kako najlakše napraviti i postaviti korisnički račun.</w:t>
-      </w:r>
-    </w:p>
-    <w:p>
-      <w:pPr>
-        <w:spacing w:after="0" w:line="256" w:lineRule="auto"/>
-        <w:ind w:left="11" w:right="7"/>
-        <w:jc w:val="center"/>
-        <w:rPr>
-          <w:sz w:val="72"/>
-          <w:szCs w:val="72"/>
-        </w:rPr>
       </w:pPr>
     </w:p>
     <w:p>
@@ -4910,14 +4911,7 @@
           <w:sz w:val="36"/>
           <w:szCs w:val="36"/>
         </w:rPr>
-        <w:t xml:space="preserve">1 </w:t>
-      </w:r>
-      <w:r>
-        <w:rPr>
-          <w:sz w:val="36"/>
-          <w:szCs w:val="36"/>
-        </w:rPr>
-        <w:t>Izrada korisničkog računa / prijava</w:t>
+        <w:t>1 Izrada korisničkog računa / prijava</w:t>
       </w:r>
     </w:p>
     <w:p>
@@ -5002,7 +4996,7 @@
                     </pic:cNvPicPr>
                   </pic:nvPicPr>
                   <pic:blipFill>
-                    <a:blip r:embed="rId18">
+                    <a:blip r:embed="rId19">
                       <a:extLst>
                         <a:ext uri="{28A0092B-C50C-407E-A947-70E740481C1C}">
                           <a14:useLocalDpi xmlns:a14="http://schemas.microsoft.com/office/drawing/2010/main" val="0"/>
@@ -5248,7 +5242,7 @@
                     </pic:cNvPicPr>
                   </pic:nvPicPr>
                   <pic:blipFill>
-                    <a:blip r:embed="rId16">
+                    <a:blip r:embed="rId17">
                       <a:extLst>
                         <a:ext uri="{28A0092B-C50C-407E-A947-70E740481C1C}">
                           <a14:useLocalDpi xmlns:a14="http://schemas.microsoft.com/office/drawing/2010/main" val="0"/>
@@ -5551,7 +5545,7 @@
                     <pic:cNvPicPr/>
                   </pic:nvPicPr>
                   <pic:blipFill>
-                    <a:blip r:embed="rId31">
+                    <a:blip r:embed="rId32">
                       <a:extLst>
                         <a:ext uri="{28A0092B-C50C-407E-A947-70E740481C1C}">
                           <a14:useLocalDpi xmlns:a14="http://schemas.microsoft.com/office/drawing/2010/main" val="0"/>
@@ -5650,21 +5644,7 @@
           <w:sz w:val="36"/>
           <w:szCs w:val="36"/>
         </w:rPr>
-        <w:t>3</w:t>
-      </w:r>
-      <w:r>
-        <w:rPr>
-          <w:sz w:val="36"/>
-          <w:szCs w:val="36"/>
-        </w:rPr>
-        <w:t xml:space="preserve"> </w:t>
-      </w:r>
-      <w:r>
-        <w:rPr>
-          <w:sz w:val="36"/>
-          <w:szCs w:val="36"/>
-        </w:rPr>
-        <w:t>Pregled dnevnih novosti vezanih za kriptovalute</w:t>
+        <w:t>3 Pregled dnevnih novosti vezanih za kriptovalute</w:t>
       </w:r>
     </w:p>
     <w:p>
@@ -5739,7 +5719,7 @@
                     <pic:cNvPicPr/>
                   </pic:nvPicPr>
                   <pic:blipFill>
-                    <a:blip r:embed="rId32"/>
+                    <a:blip r:embed="rId33"/>
                     <a:stretch>
                       <a:fillRect/>
                     </a:stretch>
@@ -5854,21 +5834,7 @@
           <w:sz w:val="36"/>
           <w:szCs w:val="36"/>
         </w:rPr>
-        <w:t>4</w:t>
-      </w:r>
-      <w:r>
-        <w:rPr>
-          <w:sz w:val="36"/>
-          <w:szCs w:val="36"/>
-        </w:rPr>
-        <w:t xml:space="preserve"> Pregled </w:t>
-      </w:r>
-      <w:r>
-        <w:rPr>
-          <w:sz w:val="36"/>
-          <w:szCs w:val="36"/>
-        </w:rPr>
-        <w:t>pojedinih kriptovaluta</w:t>
+        <w:t>4 Pregled pojedinih kriptovaluta</w:t>
       </w:r>
     </w:p>
     <w:bookmarkEnd w:id="0"/>
@@ -5982,7 +5948,7 @@
                     <pic:cNvPicPr/>
                   </pic:nvPicPr>
                   <pic:blipFill>
-                    <a:blip r:embed="rId33"/>
+                    <a:blip r:embed="rId34"/>
                     <a:stretch>
                       <a:fillRect/>
                     </a:stretch>
@@ -6042,21 +6008,7 @@
           <w:sz w:val="36"/>
           <w:szCs w:val="36"/>
         </w:rPr>
-        <w:t>5</w:t>
-      </w:r>
-      <w:r>
-        <w:rPr>
-          <w:sz w:val="36"/>
-          <w:szCs w:val="36"/>
-        </w:rPr>
-        <w:t xml:space="preserve"> </w:t>
-      </w:r>
-      <w:r>
-        <w:rPr>
-          <w:sz w:val="36"/>
-          <w:szCs w:val="36"/>
-        </w:rPr>
-        <w:t>Korisničke postavke</w:t>
+        <w:t>5 Korisničke postavke</w:t>
       </w:r>
     </w:p>
     <w:p>
@@ -6096,7 +6048,7 @@
       </w:pPr>
     </w:p>
     <w:sectPr>
-      <w:footerReference w:type="default" r:id="rId34"/>
+      <w:footerReference w:type="default" r:id="rId35"/>
       <w:pgSz w:w="12240" w:h="15840"/>
       <w:pgMar w:top="1440" w:right="1440" w:bottom="1440" w:left="1440" w:header="720" w:footer="720" w:gutter="0"/>
       <w:cols w:space="720"/>

</xml_diff>